<commit_message>
añadido anillo y modificado diagrama de clases
</commit_message>
<xml_diff>
--- a/P1/P1_1/DiagramaClases.docx
+++ b/P1/P1_1/DiagramaClases.docx
@@ -11,7 +11,6 @@
           <w:lang w:eastAsia="es-ES"/>
         </w:rPr>
       </w:pPr>
-      <w:bookmarkStart w:id="0" w:name="_GoBack"/>
       <w:r>
         <w:rPr>
           <w:rFonts w:ascii="Pier Sans" w:hAnsi="Pier Sans"/>
@@ -21,7 +20,13 @@
         <w:t>Diagrama de Clases</w:t>
       </w:r>
     </w:p>
-    <w:bookmarkEnd w:id="0"/>
+    <w:p>
+      <w:pPr>
+        <w:rPr>
+          <w:lang w:eastAsia="es-ES"/>
+        </w:rPr>
+      </w:pPr>
+    </w:p>
     <w:p>
       <w:pPr>
         <w:rPr>
@@ -37,7 +42,7 @@
           <wp:inline distT="0" distB="0" distL="0" distR="0">
             <wp:extent cx="9777730" cy="3463925"/>
             <wp:effectExtent l="0" t="0" r="0" b="3175"/>
-            <wp:docPr id="2" name="Imagen 2"/>
+            <wp:docPr id="1" name="Imagen 1"/>
             <wp:cNvGraphicFramePr>
               <a:graphicFrameLocks xmlns:a="http://schemas.openxmlformats.org/drawingml/2006/main" noChangeAspect="1"/>
             </wp:cNvGraphicFramePr>
@@ -45,7 +50,7 @@
               <a:graphicData uri="http://schemas.openxmlformats.org/drawingml/2006/picture">
                 <pic:pic xmlns:pic="http://schemas.openxmlformats.org/drawingml/2006/picture">
                   <pic:nvPicPr>
-                    <pic:cNvPr id="2" name="DiagramaDeClases.png"/>
+                    <pic:cNvPr id="1" name="DiagramaDeClases.png"/>
                     <pic:cNvPicPr/>
                   </pic:nvPicPr>
                   <pic:blipFill>
@@ -76,7 +81,10 @@
         </w:drawing>
       </w:r>
     </w:p>
-    <w:p/>
+    <w:p>
+      <w:bookmarkStart w:id="0" w:name="_GoBack"/>
+      <w:bookmarkEnd w:id="0"/>
+    </w:p>
     <w:sectPr>
       <w:pgSz w:w="16838" w:h="11906" w:orient="landscape"/>
       <w:pgMar w:top="720" w:right="720" w:bottom="720" w:left="720" w:header="708" w:footer="708" w:gutter="0"/>

</xml_diff>